<commit_message>
Week 4 - Exercise 7
</commit_message>
<xml_diff>
--- a/completed/assignment04/assignment_04_MisraAbhigyan.docx
+++ b/completed/assignment04/assignment_04_MisraAbhigyan.docx
@@ -113,7 +113,7 @@
           <wp:inline>
             <wp:extent cx="5334000" cy="5334000"/>
             <wp:effectExtent b="0" l="0" r="0" t="0"/>
-            <wp:docPr descr="Fig 1: All Cases (Log Plot)" title="" id="1" name="Picture"/>
+            <wp:docPr descr="All Cases (Log Plot)" title="" id="1" name="Picture"/>
             <a:graphic>
               <a:graphicData uri="http://schemas.openxmlformats.org/drawingml/2006/picture">
                 <pic:pic>
@@ -156,7 +156,7 @@
         <w:pStyle w:val="ImageCaption"/>
       </w:pPr>
       <w:r>
-        <w:t xml:space="preserve">Fig 1: All Cases (Log Plot)</w:t>
+        <w:t xml:space="preserve">All Cases (Log Plot)</w:t>
       </w:r>
     </w:p>
     <w:p>
@@ -646,7 +646,7 @@
         <w:pStyle w:val="TableCaption"/>
       </w:pPr>
       <w:r>
-        <w:t xml:space="preserve">Table 1: One Ring to Rule Them All</w:t>
+        <w:t xml:space="preserve">One Ring to Rule Them All</w:t>
       </w:r>
     </w:p>
     <w:tbl>
@@ -654,7 +654,7 @@
         <w:tblStyle w:val="Table"/>
         <w:tblW w:type="pct" w:w="0.0"/>
         <w:tblLook w:firstRow="1"/>
-        <w:tblCaption w:val="Table 1: One Ring to Rule Them All"/>
+        <w:tblCaption w:val="One Ring to Rule Them All"/>
       </w:tblPr>
       <w:tblGrid/>
       <w:tr>

</xml_diff>